<commit_message>
changed wrong Factory Method pattern
</commit_message>
<xml_diff>
--- a/Requirements.docx
+++ b/Requirements.docx
@@ -240,7 +240,13 @@
         <w:rPr>
           <w:lang w:val="uk-UA"/>
         </w:rPr>
-        <w:t xml:space="preserve"> зі створення іграшок прийшов до вас з діловою пропозицією зі створення механізму, який би дозволив йому відтворити фабрику зі створення тих</w:t>
+        <w:t xml:space="preserve"> зі створення іграшок прийшов до вас з діловою пропозицією зі створення механізму, який би дозволив йому відтворити фабрику зі створення </w:t>
+      </w:r>
+      <w:r>
+        <w:rPr>
+          <w:lang w:val="uk-UA"/>
+        </w:rPr>
+        <w:t>деяких</w:t>
       </w:r>
       <w:r>
         <w:rPr>
@@ -252,7 +258,27 @@
         <w:rPr>
           <w:lang w:val="uk-UA"/>
         </w:rPr>
-        <w:t>іграшок, які він доставляє кожному магазину в 4 різних містах.</w:t>
+        <w:t xml:space="preserve">іграшок, які він доставляє кожному магазину в </w:t>
+      </w:r>
+      <w:bookmarkStart w:id="0" w:name="_GoBack"/>
+      <w:bookmarkEnd w:id="0"/>
+      <w:r>
+        <w:rPr>
+          <w:lang w:val="uk-UA"/>
+        </w:rPr>
+        <w:t xml:space="preserve">4 різних </w:t>
+      </w:r>
+      <w:r>
+        <w:rPr>
+          <w:lang w:val="uk-UA"/>
+        </w:rPr>
+        <w:t>країни</w:t>
+      </w:r>
+      <w:r>
+        <w:rPr>
+          <w:lang w:val="uk-UA"/>
+        </w:rPr>
+        <w:t>.</w:t>
       </w:r>
     </w:p>
     <w:p>
@@ -323,7 +349,31 @@
         <w:rPr>
           <w:lang w:val="uk-UA"/>
         </w:rPr>
-        <w:t>є 4 різних видів іграшок;</w:t>
+        <w:t xml:space="preserve">є </w:t>
+      </w:r>
+      <w:r>
+        <w:rPr>
+          <w:lang w:val="uk-UA"/>
+        </w:rPr>
+        <w:t>2</w:t>
+      </w:r>
+      <w:r>
+        <w:rPr>
+          <w:lang w:val="uk-UA"/>
+        </w:rPr>
+        <w:t xml:space="preserve"> різних вид</w:t>
+      </w:r>
+      <w:r>
+        <w:rPr>
+          <w:lang w:val="uk-UA"/>
+        </w:rPr>
+        <w:t>и</w:t>
+      </w:r>
+      <w:r>
+        <w:rPr>
+          <w:lang w:val="uk-UA"/>
+        </w:rPr>
+        <w:t xml:space="preserve"> іграшок;</w:t>
       </w:r>
     </w:p>
     <w:p>
@@ -343,7 +393,21 @@
         <w:rPr>
           <w:lang w:val="uk-UA"/>
         </w:rPr>
-        <w:t xml:space="preserve">Для поточного контролю, ввести механізм підрахунку того, скільки різних видів іграшок виробляє кожна фабрика;  </w:t>
+        <w:t xml:space="preserve">В кожній крайні є свої «уявлення» про </w:t>
+      </w:r>
+      <w:proofErr w:type="spellStart"/>
+      <w:r>
+        <w:t>кожну</w:t>
+      </w:r>
+      <w:proofErr w:type="spellEnd"/>
+      <w:r>
+        <w:t xml:space="preserve"> з </w:t>
+      </w:r>
+      <w:r>
+        <w:rPr>
+          <w:lang w:val="uk-UA"/>
+        </w:rPr>
+        <w:t>іграшок;</w:t>
       </w:r>
     </w:p>
     <w:p>
@@ -363,6 +427,26 @@
         <w:rPr>
           <w:lang w:val="uk-UA"/>
         </w:rPr>
+        <w:t xml:space="preserve">Для поточного контролю, ввести механізм підрахунку того, скільки різних видів іграшок виробляє кожна фабрика;  </w:t>
+      </w:r>
+    </w:p>
+    <w:p>
+      <w:pPr>
+        <w:pStyle w:val="a3"/>
+        <w:numPr>
+          <w:ilvl w:val="0"/>
+          <w:numId w:val="1"/>
+        </w:numPr>
+        <w:jc w:val="both"/>
+        <w:rPr>
+          <w:b/>
+          <w:u w:val="single"/>
+        </w:rPr>
+      </w:pPr>
+      <w:r>
+        <w:rPr>
+          <w:lang w:val="uk-UA"/>
+        </w:rPr>
         <w:t>Псевдо-діаграма того, що потрібно отримати у результаті виглядає наступним чином:</w:t>
       </w:r>
     </w:p>
@@ -386,62 +470,6 @@
           <w:u w:val="single"/>
         </w:rPr>
       </w:pPr>
-      <w:r>
-        <w:rPr>
-          <w:noProof/>
-          <w:lang w:val="uk-UA"/>
-        </w:rPr>
-        <w:drawing>
-          <wp:inline distT="0" distB="0" distL="0" distR="0" wp14:anchorId="054770F1" wp14:editId="33B8B081">
-            <wp:extent cx="6117590" cy="2400300"/>
-            <wp:effectExtent l="19050" t="19050" r="16510" b="19050"/>
-            <wp:docPr id="1" name="Рисунок 1"/>
-            <wp:cNvGraphicFramePr>
-              <a:graphicFrameLocks xmlns:a="http://schemas.openxmlformats.org/drawingml/2006/main" noChangeAspect="1"/>
-            </wp:cNvGraphicFramePr>
-            <a:graphic xmlns:a="http://schemas.openxmlformats.org/drawingml/2006/main">
-              <a:graphicData uri="http://schemas.openxmlformats.org/drawingml/2006/picture">
-                <pic:pic xmlns:pic="http://schemas.openxmlformats.org/drawingml/2006/picture">
-                  <pic:nvPicPr>
-                    <pic:cNvPr id="0" name="Picture 1"/>
-                    <pic:cNvPicPr>
-                      <a:picLocks noChangeAspect="1" noChangeArrowheads="1"/>
-                    </pic:cNvPicPr>
-                  </pic:nvPicPr>
-                  <pic:blipFill>
-                    <a:blip r:embed="rId5">
-                      <a:extLst>
-                        <a:ext uri="{28A0092B-C50C-407E-A947-70E740481C1C}">
-                          <a14:useLocalDpi xmlns:a14="http://schemas.microsoft.com/office/drawing/2010/main" val="0"/>
-                        </a:ext>
-                      </a:extLst>
-                    </a:blip>
-                    <a:srcRect/>
-                    <a:stretch>
-                      <a:fillRect/>
-                    </a:stretch>
-                  </pic:blipFill>
-                  <pic:spPr bwMode="auto">
-                    <a:xfrm>
-                      <a:off x="0" y="0"/>
-                      <a:ext cx="6128308" cy="2404505"/>
-                    </a:xfrm>
-                    <a:prstGeom prst="rect">
-                      <a:avLst/>
-                    </a:prstGeom>
-                    <a:noFill/>
-                    <a:ln>
-                      <a:solidFill>
-                        <a:schemeClr val="tx1"/>
-                      </a:solidFill>
-                    </a:ln>
-                  </pic:spPr>
-                </pic:pic>
-              </a:graphicData>
-            </a:graphic>
-          </wp:inline>
-        </w:drawing>
-      </w:r>
     </w:p>
     <w:p>
       <w:pPr>
@@ -545,68 +573,12 @@
         <w:ind w:left="1429" w:firstLine="0"/>
         <w:jc w:val="left"/>
       </w:pPr>
-      <w:bookmarkStart w:id="0" w:name="_GoBack"/>
-      <w:bookmarkEnd w:id="0"/>
     </w:p>
     <w:p>
       <w:pPr>
         <w:ind w:firstLine="0"/>
         <w:jc w:val="left"/>
       </w:pPr>
-      <w:r>
-        <w:rPr>
-          <w:noProof/>
-          <w:lang w:val="en-US"/>
-        </w:rPr>
-        <w:drawing>
-          <wp:inline distT="0" distB="0" distL="0" distR="0" wp14:anchorId="449EA4DE" wp14:editId="1FFF17C8">
-            <wp:extent cx="6170295" cy="4858604"/>
-            <wp:effectExtent l="0" t="0" r="1905" b="0"/>
-            <wp:docPr id="5" name="Рисунок 5"/>
-            <wp:cNvGraphicFramePr>
-              <a:graphicFrameLocks xmlns:a="http://schemas.openxmlformats.org/drawingml/2006/main" noChangeAspect="1"/>
-            </wp:cNvGraphicFramePr>
-            <a:graphic xmlns:a="http://schemas.openxmlformats.org/drawingml/2006/main">
-              <a:graphicData uri="http://schemas.openxmlformats.org/drawingml/2006/picture">
-                <pic:pic xmlns:pic="http://schemas.openxmlformats.org/drawingml/2006/picture">
-                  <pic:nvPicPr>
-                    <pic:cNvPr id="0" name="Picture 3"/>
-                    <pic:cNvPicPr>
-                      <a:picLocks noChangeAspect="1" noChangeArrowheads="1"/>
-                    </pic:cNvPicPr>
-                  </pic:nvPicPr>
-                  <pic:blipFill>
-                    <a:blip r:embed="rId6">
-                      <a:extLst>
-                        <a:ext uri="{28A0092B-C50C-407E-A947-70E740481C1C}">
-                          <a14:useLocalDpi xmlns:a14="http://schemas.microsoft.com/office/drawing/2010/main" val="0"/>
-                        </a:ext>
-                      </a:extLst>
-                    </a:blip>
-                    <a:srcRect/>
-                    <a:stretch>
-                      <a:fillRect/>
-                    </a:stretch>
-                  </pic:blipFill>
-                  <pic:spPr bwMode="auto">
-                    <a:xfrm>
-                      <a:off x="0" y="0"/>
-                      <a:ext cx="6178560" cy="4865112"/>
-                    </a:xfrm>
-                    <a:prstGeom prst="rect">
-                      <a:avLst/>
-                    </a:prstGeom>
-                    <a:noFill/>
-                    <a:ln>
-                      <a:noFill/>
-                    </a:ln>
-                  </pic:spPr>
-                </pic:pic>
-              </a:graphicData>
-            </a:graphic>
-          </wp:inline>
-        </w:drawing>
-      </w:r>
     </w:p>
     <w:p>
       <w:pPr>
@@ -1911,4 +1883,16 @@
     </a:ext>
   </a:extLst>
 </a:theme>
+</file>
+
+<file path=customXml/item1.xml><?xml version="1.0" encoding="utf-8"?>
+<b:Sources xmlns:b="http://schemas.openxmlformats.org/officeDocument/2006/bibliography" xmlns="http://schemas.openxmlformats.org/officeDocument/2006/bibliography" SelectedStyle="\APASixthEditionOfficeOnline.xsl" StyleName="APA" Version="6"/>
+</file>
+
+<file path=customXml/itemProps1.xml><?xml version="1.0" encoding="utf-8"?>
+<ds:datastoreItem xmlns:ds="http://schemas.openxmlformats.org/officeDocument/2006/customXml" ds:itemID="{52C9EF36-B2D5-49CF-AF2A-BBC95487E66F}">
+  <ds:schemaRefs>
+    <ds:schemaRef ds:uri="http://schemas.openxmlformats.org/officeDocument/2006/bibliography"/>
+  </ds:schemaRefs>
+</ds:datastoreItem>
 </file>
</xml_diff>